<commit_message>
Adding morpheme assumption to documentation
</commit_message>
<xml_diff>
--- a/Converted_Tamil/Data_Preprocessing.docx
+++ b/Converted_Tamil/Data_Preprocessing.docx
@@ -63,25 +63,11 @@
     <w:p>
       <w:proofErr w:type="spellStart"/>
       <w:r>
-        <w:t>Converted_Tamil_With_Syllabic_</w:t>
-      </w:r>
-      <w:proofErr w:type="gramStart"/>
-      <w:r>
-        <w:t>Names</w:t>
-      </w:r>
-      <w:proofErr w:type="spellEnd"/>
-      <w:r>
-        <w:t xml:space="preserve">  -</w:t>
-      </w:r>
-      <w:proofErr w:type="gramEnd"/>
-      <w:r>
-        <w:t xml:space="preserve"> has names whose letters have been </w:t>
-      </w:r>
-      <w:r>
-        <w:t xml:space="preserve">replaced with their </w:t>
-      </w:r>
-      <w:r>
-        <w:t>own identifiers.</w:t>
+        <w:t>Converted_Tamil_With_Syllabic_Names</w:t>
+      </w:r>
+      <w:proofErr w:type="spellEnd"/>
+      <w:r>
+        <w:t xml:space="preserve">  - has names whose letters have been replaced with their own identifiers.</w:t>
       </w:r>
     </w:p>
     <w:p>
@@ -255,7 +241,10 @@
         <w:t xml:space="preserve">Despite </w:t>
       </w:r>
       <w:r>
-        <w:t>the differences, modern Tamil still demonstrates a morphological continuity from old Tamil, for example – both have similar noun cases. [2]</w:t>
+        <w:t>the differences, modern Tamil still demonstrates a morphological continuity from old Tamil, for example – both have similar noun cases. [2</w:t>
+      </w:r>
+      <w:r>
+        <w:t>]</w:t>
       </w:r>
     </w:p>
     <w:p>
@@ -436,14 +425,9 @@
       </w:pPr>
       <w:proofErr w:type="spellStart"/>
       <w:r>
-        <w:t>Convert_</w:t>
-      </w:r>
-      <w:proofErr w:type="gramStart"/>
-      <w:r>
-        <w:t>clitics.ipynb</w:t>
-      </w:r>
-      <w:proofErr w:type="spellEnd"/>
-      <w:proofErr w:type="gramEnd"/>
+        <w:t>Convert_clitics.ipynb</w:t>
+      </w:r>
+      <w:proofErr w:type="spellEnd"/>
     </w:p>
     <w:p>
       <w:pPr>
@@ -492,14 +476,9 @@
       </w:pPr>
       <w:proofErr w:type="spellStart"/>
       <w:r>
-        <w:t>Convert_</w:t>
-      </w:r>
-      <w:proofErr w:type="gramStart"/>
-      <w:r>
-        <w:t>lemmas.ipynb</w:t>
-      </w:r>
-      <w:proofErr w:type="spellEnd"/>
-      <w:proofErr w:type="gramEnd"/>
+        <w:t>Convert_lemmas.ipynb</w:t>
+      </w:r>
+      <w:proofErr w:type="spellEnd"/>
     </w:p>
     <w:p>
       <w:pPr>
@@ -534,14 +513,9 @@
       </w:pPr>
       <w:proofErr w:type="spellStart"/>
       <w:r>
-        <w:t>Convert_</w:t>
-      </w:r>
-      <w:proofErr w:type="gramStart"/>
-      <w:r>
-        <w:t>morphemes.ipynb</w:t>
-      </w:r>
-      <w:proofErr w:type="spellEnd"/>
-      <w:proofErr w:type="gramEnd"/>
+        <w:t>Convert_morphemes.ipynb</w:t>
+      </w:r>
+      <w:proofErr w:type="spellEnd"/>
       <w:r>
         <w:t xml:space="preserve"> </w:t>
       </w:r>
@@ -578,6 +552,24 @@
         <w:t>Converted_Tamil_With_Logographic_Names</w:t>
       </w:r>
       <w:proofErr w:type="spellEnd"/>
+      <w:r>
+        <w:t>.</w:t>
+      </w:r>
+    </w:p>
+    <w:p>
+      <w:pPr>
+        <w:pStyle w:val="ListParagraph"/>
+        <w:ind w:left="1440"/>
+      </w:pPr>
+      <w:r>
+        <w:t>I gave the same identifiers to morphemes that were spelled differently but still had the same phonetic and grammatical function.</w:t>
+      </w:r>
+    </w:p>
+    <w:p>
+      <w:pPr>
+        <w:pStyle w:val="ListParagraph"/>
+        <w:ind w:left="1440"/>
+      </w:pPr>
     </w:p>
     <w:p>
       <w:pPr>
@@ -595,14 +587,9 @@
       </w:pPr>
       <w:proofErr w:type="spellStart"/>
       <w:r>
-        <w:t>Convert_logosyllabic_words_to_</w:t>
-      </w:r>
-      <w:proofErr w:type="gramStart"/>
-      <w:r>
-        <w:t>sentences.ipynb</w:t>
-      </w:r>
-      <w:proofErr w:type="spellEnd"/>
-      <w:proofErr w:type="gramEnd"/>
+        <w:t>Convert_logosyllabic_words_to_sentences.ipynb</w:t>
+      </w:r>
+      <w:proofErr w:type="spellEnd"/>
     </w:p>
     <w:p>
       <w:pPr>
@@ -691,27 +678,7 @@
           <w:szCs w:val="22"/>
           <w:lang w:eastAsia="en-US"/>
         </w:rPr>
-        <w:t xml:space="preserve">, Z. (2011). Tamil dependency parsing: results using rule based and </w:t>
-      </w:r>
-      <w:proofErr w:type="gramStart"/>
-      <w:r>
-        <w:rPr>
-          <w:rFonts w:asciiTheme="minorHAnsi" w:eastAsiaTheme="minorHAnsi" w:hAnsiTheme="minorHAnsi" w:cstheme="minorBidi"/>
-          <w:sz w:val="22"/>
-          <w:szCs w:val="22"/>
-          <w:lang w:eastAsia="en-US"/>
-        </w:rPr>
-        <w:t>corpus based</w:t>
-      </w:r>
-      <w:proofErr w:type="gramEnd"/>
-      <w:r>
-        <w:rPr>
-          <w:rFonts w:asciiTheme="minorHAnsi" w:eastAsiaTheme="minorHAnsi" w:hAnsiTheme="minorHAnsi" w:cstheme="minorBidi"/>
-          <w:sz w:val="22"/>
-          <w:szCs w:val="22"/>
-          <w:lang w:eastAsia="en-US"/>
-        </w:rPr>
-        <w:t xml:space="preserve"> approaches [Dataset]. Springer-Verlag. </w:t>
+        <w:t>, Z. (2011). Tamil dependency parsing: results using rule based and corpus based approaches [Dataset]. Springer-Verlag. </w:t>
       </w:r>
       <w:hyperlink r:id="rId8" w:history="1">
         <w:r>
@@ -783,6 +750,7 @@
         <w:ind w:left="720" w:hanging="720"/>
       </w:pPr>
       <w:r>
+        <w:lastRenderedPageBreak/>
         <w:t xml:space="preserve">[3] </w:t>
       </w:r>
       <w:proofErr w:type="spellStart"/>
@@ -812,7 +780,6 @@
           <w:szCs w:val="22"/>
           <w:lang w:eastAsia="en-US"/>
         </w:rPr>
-        <w:lastRenderedPageBreak/>
         <w:t>[</w:t>
       </w:r>
       <w:r>
@@ -878,27 +845,7 @@
           <w:szCs w:val="22"/>
           <w:lang w:eastAsia="en-US"/>
         </w:rPr>
-        <w:t xml:space="preserve"> </w:t>
-      </w:r>
-      <w:proofErr w:type="gramStart"/>
-      <w:r>
-        <w:rPr>
-          <w:rFonts w:asciiTheme="minorHAnsi" w:eastAsiaTheme="minorHAnsi" w:hAnsiTheme="minorHAnsi" w:cstheme="minorBidi"/>
-          <w:sz w:val="22"/>
-          <w:szCs w:val="22"/>
-          <w:lang w:eastAsia="en-US"/>
-        </w:rPr>
-        <w:t>process based</w:t>
-      </w:r>
-      <w:proofErr w:type="gramEnd"/>
-      <w:r>
-        <w:rPr>
-          <w:rFonts w:asciiTheme="minorHAnsi" w:eastAsiaTheme="minorHAnsi" w:hAnsiTheme="minorHAnsi" w:cstheme="minorBidi"/>
-          <w:sz w:val="22"/>
-          <w:szCs w:val="22"/>
-          <w:lang w:eastAsia="en-US"/>
-        </w:rPr>
-        <w:t xml:space="preserve"> morpheme induction algorithm. 2015 International Conference on Asian Language Processing (IALP). https://doi.org/10.1109/ialp.2015.7451528 </w:t>
+        <w:t xml:space="preserve"> process based morpheme induction algorithm. 2015 International Conference on Asian Language Processing (IALP). https://doi.org/10.1109/ialp.2015.7451528 </w:t>
       </w:r>
     </w:p>
     <w:p>
@@ -930,7 +877,6 @@
         </w:rPr>
         <w:t>5</w:t>
       </w:r>
-      <w:proofErr w:type="gramStart"/>
       <w:r>
         <w:rPr>
           <w:rFonts w:asciiTheme="minorHAnsi" w:eastAsiaTheme="minorHAnsi" w:hAnsiTheme="minorHAnsi" w:cstheme="minorBidi"/>
@@ -959,7 +905,6 @@
         <w:t>Sheshasaayee</w:t>
       </w:r>
       <w:proofErr w:type="spellEnd"/>
-      <w:proofErr w:type="gramEnd"/>
       <w:r>
         <w:rPr>
           <w:rFonts w:asciiTheme="minorHAnsi" w:eastAsiaTheme="minorHAnsi" w:hAnsiTheme="minorHAnsi" w:cstheme="minorBidi"/>
@@ -987,27 +932,7 @@
           <w:szCs w:val="22"/>
           <w:lang w:eastAsia="en-US"/>
         </w:rPr>
-        <w:t xml:space="preserve"> Sheshasaayee</w:t>
-      </w:r>
-      <w:proofErr w:type="gramStart"/>
-      <w:r>
-        <w:rPr>
-          <w:rFonts w:asciiTheme="minorHAnsi" w:eastAsiaTheme="minorHAnsi" w:hAnsiTheme="minorHAnsi" w:cstheme="minorBidi"/>
-          <w:sz w:val="22"/>
-          <w:szCs w:val="22"/>
-          <w:lang w:eastAsia="en-US"/>
-        </w:rPr>
-        <w:t>1 ,</w:t>
-      </w:r>
-      <w:proofErr w:type="gramEnd"/>
-      <w:r>
-        <w:rPr>
-          <w:rFonts w:asciiTheme="minorHAnsi" w:eastAsiaTheme="minorHAnsi" w:hAnsiTheme="minorHAnsi" w:cstheme="minorBidi"/>
-          <w:sz w:val="22"/>
-          <w:szCs w:val="22"/>
-          <w:lang w:eastAsia="en-US"/>
-        </w:rPr>
-        <w:t xml:space="preserve"> Angela </w:t>
+        <w:t xml:space="preserve"> Sheshasaayee1 , Angela </w:t>
       </w:r>
       <w:proofErr w:type="spellStart"/>
       <w:r>

</xml_diff>